<commit_message>
final touches . . .
</commit_message>
<xml_diff>
--- a/NearestMark.Docs/NearestMark User Documentation.docx
+++ b/NearestMark.Docs/NearestMark User Documentation.docx
@@ -6,7 +6,6 @@
       <w:pPr>
         <w:pStyle w:val="Title"/>
       </w:pPr>
-      <w:proofErr w:type="spellStart"/>
       <w:r>
         <w:t>NearestMark</w:t>
       </w:r>
@@ -15,95 +14,668 @@
       <w:pPr>
         <w:pStyle w:val="Subtitle"/>
       </w:pPr>
-      <w:proofErr w:type="spellEnd"/>
-      <w:r>
-        <w:t>User Documentation</w:t>
-      </w:r>
-    </w:p>
+      <w:r>
+        <w:t>Documentation</w:t>
+      </w:r>
+    </w:p>
+    <w:p>
+      <w:r>
+        <w:br w:type="page"/>
+      </w:r>
+    </w:p>
+    <w:sdt>
+      <w:sdtPr>
+        <w:id w:val="-672493644"/>
+        <w:docPartObj>
+          <w:docPartGallery w:val="Table of Contents"/>
+          <w:docPartUnique/>
+        </w:docPartObj>
+      </w:sdtPr>
+      <w:sdtEndPr>
+        <w:rPr>
+          <w:rFonts w:asciiTheme="minorHAnsi" w:eastAsiaTheme="minorHAnsi" w:hAnsiTheme="minorHAnsi" w:cstheme="minorBidi"/>
+          <w:b/>
+          <w:bCs/>
+          <w:noProof/>
+          <w:color w:val="auto"/>
+          <w:sz w:val="22"/>
+          <w:szCs w:val="22"/>
+        </w:rPr>
+      </w:sdtEndPr>
+      <w:sdtContent>
+        <w:p>
+          <w:pPr>
+            <w:pStyle w:val="TOCHeading"/>
+          </w:pPr>
+          <w:r>
+            <w:t>Contents</w:t>
+          </w:r>
+        </w:p>
+        <w:p>
+          <w:pPr>
+            <w:pStyle w:val="TOC1"/>
+            <w:tabs>
+              <w:tab w:val="right" w:leader="dot" w:pos="9350"/>
+            </w:tabs>
+            <w:rPr>
+              <w:rFonts w:eastAsiaTheme="minorEastAsia"/>
+              <w:noProof/>
+            </w:rPr>
+          </w:pPr>
+          <w:r>
+            <w:fldChar w:fldCharType="begin"/>
+          </w:r>
+          <w:r>
+            <w:instrText xml:space="preserve"> TOC \o "1-3" \h \z \u </w:instrText>
+          </w:r>
+          <w:r>
+            <w:fldChar w:fldCharType="separate"/>
+          </w:r>
+          <w:hyperlink w:anchor="_Toc456949788" w:history="1">
+            <w:r>
+              <w:rPr>
+                <w:rStyle w:val="Hyperlink"/>
+                <w:noProof/>
+              </w:rPr>
+              <w:t>Summary</w:t>
+            </w:r>
+            <w:r>
+              <w:rPr>
+                <w:noProof/>
+                <w:webHidden/>
+              </w:rPr>
+              <w:tab/>
+            </w:r>
+            <w:r>
+              <w:rPr>
+                <w:noProof/>
+                <w:webHidden/>
+              </w:rPr>
+              <w:fldChar w:fldCharType="begin"/>
+            </w:r>
+            <w:r>
+              <w:rPr>
+                <w:noProof/>
+                <w:webHidden/>
+              </w:rPr>
+              <w:instrText xml:space="preserve"> PAGEREF _Toc456949788 \h </w:instrText>
+            </w:r>
+            <w:r>
+              <w:rPr>
+                <w:noProof/>
+                <w:webHidden/>
+              </w:rPr>
+            </w:r>
+            <w:r>
+              <w:rPr>
+                <w:noProof/>
+                <w:webHidden/>
+              </w:rPr>
+              <w:fldChar w:fldCharType="separate"/>
+            </w:r>
+            <w:r>
+              <w:rPr>
+                <w:noProof/>
+                <w:webHidden/>
+              </w:rPr>
+              <w:t>3</w:t>
+            </w:r>
+            <w:r>
+              <w:rPr>
+                <w:noProof/>
+                <w:webHidden/>
+              </w:rPr>
+              <w:fldChar w:fldCharType="end"/>
+            </w:r>
+          </w:hyperlink>
+        </w:p>
+        <w:p>
+          <w:pPr>
+            <w:pStyle w:val="TOC1"/>
+            <w:tabs>
+              <w:tab w:val="right" w:leader="dot" w:pos="9350"/>
+            </w:tabs>
+            <w:rPr>
+              <w:rFonts w:eastAsiaTheme="minorEastAsia"/>
+              <w:noProof/>
+            </w:rPr>
+          </w:pPr>
+          <w:hyperlink w:anchor="_Toc456949789" w:history="1">
+            <w:r>
+              <w:rPr>
+                <w:rStyle w:val="Hyperlink"/>
+                <w:noProof/>
+              </w:rPr>
+              <w:t>Running the Application</w:t>
+            </w:r>
+            <w:r>
+              <w:rPr>
+                <w:noProof/>
+                <w:webHidden/>
+              </w:rPr>
+              <w:tab/>
+            </w:r>
+            <w:r>
+              <w:rPr>
+                <w:noProof/>
+                <w:webHidden/>
+              </w:rPr>
+              <w:fldChar w:fldCharType="begin"/>
+            </w:r>
+            <w:r>
+              <w:rPr>
+                <w:noProof/>
+                <w:webHidden/>
+              </w:rPr>
+              <w:instrText xml:space="preserve"> PAGEREF _Toc456949789 \h </w:instrText>
+            </w:r>
+            <w:r>
+              <w:rPr>
+                <w:noProof/>
+                <w:webHidden/>
+              </w:rPr>
+            </w:r>
+            <w:r>
+              <w:rPr>
+                <w:noProof/>
+                <w:webHidden/>
+              </w:rPr>
+              <w:fldChar w:fldCharType="separate"/>
+            </w:r>
+            <w:r>
+              <w:rPr>
+                <w:noProof/>
+                <w:webHidden/>
+              </w:rPr>
+              <w:t>3</w:t>
+            </w:r>
+            <w:r>
+              <w:rPr>
+                <w:noProof/>
+                <w:webHidden/>
+              </w:rPr>
+              <w:fldChar w:fldCharType="end"/>
+            </w:r>
+          </w:hyperlink>
+        </w:p>
+        <w:p>
+          <w:pPr>
+            <w:pStyle w:val="TOC2"/>
+            <w:tabs>
+              <w:tab w:val="right" w:leader="dot" w:pos="9350"/>
+            </w:tabs>
+            <w:rPr>
+              <w:rFonts w:eastAsiaTheme="minorEastAsia"/>
+              <w:noProof/>
+            </w:rPr>
+          </w:pPr>
+          <w:hyperlink w:anchor="_Toc456949790" w:history="1">
+            <w:r>
+              <w:rPr>
+                <w:rStyle w:val="Hyperlink"/>
+                <w:noProof/>
+              </w:rPr>
+              <w:t>NearestMark.exe TestFile.txt</w:t>
+            </w:r>
+            <w:r>
+              <w:rPr>
+                <w:noProof/>
+                <w:webHidden/>
+              </w:rPr>
+              <w:tab/>
+            </w:r>
+            <w:r>
+              <w:rPr>
+                <w:noProof/>
+                <w:webHidden/>
+              </w:rPr>
+              <w:fldChar w:fldCharType="begin"/>
+            </w:r>
+            <w:r>
+              <w:rPr>
+                <w:noProof/>
+                <w:webHidden/>
+              </w:rPr>
+              <w:instrText xml:space="preserve"> PAGEREF _Toc456949790 \h </w:instrText>
+            </w:r>
+            <w:r>
+              <w:rPr>
+                <w:noProof/>
+                <w:webHidden/>
+              </w:rPr>
+            </w:r>
+            <w:r>
+              <w:rPr>
+                <w:noProof/>
+                <w:webHidden/>
+              </w:rPr>
+              <w:fldChar w:fldCharType="separate"/>
+            </w:r>
+            <w:r>
+              <w:rPr>
+                <w:noProof/>
+                <w:webHidden/>
+              </w:rPr>
+              <w:t>3</w:t>
+            </w:r>
+            <w:r>
+              <w:rPr>
+                <w:noProof/>
+                <w:webHidden/>
+              </w:rPr>
+              <w:fldChar w:fldCharType="end"/>
+            </w:r>
+          </w:hyperlink>
+        </w:p>
+        <w:p>
+          <w:pPr>
+            <w:pStyle w:val="TOC2"/>
+            <w:tabs>
+              <w:tab w:val="right" w:leader="dot" w:pos="9350"/>
+            </w:tabs>
+            <w:rPr>
+              <w:rFonts w:eastAsiaTheme="minorEastAsia"/>
+              <w:noProof/>
+            </w:rPr>
+          </w:pPr>
+          <w:hyperlink w:anchor="_Toc456949791" w:history="1">
+            <w:r>
+              <w:rPr>
+                <w:rStyle w:val="Hyperlink"/>
+                <w:noProof/>
+              </w:rPr>
+              <w:t>NearestMark.exe TestFile.txt InputFile.txt</w:t>
+            </w:r>
+            <w:r>
+              <w:rPr>
+                <w:noProof/>
+                <w:webHidden/>
+              </w:rPr>
+              <w:tab/>
+            </w:r>
+            <w:r>
+              <w:rPr>
+                <w:noProof/>
+                <w:webHidden/>
+              </w:rPr>
+              <w:fldChar w:fldCharType="begin"/>
+            </w:r>
+            <w:r>
+              <w:rPr>
+                <w:noProof/>
+                <w:webHidden/>
+              </w:rPr>
+              <w:instrText xml:space="preserve"> PAGEREF _Toc456949791 \h </w:instrText>
+            </w:r>
+            <w:r>
+              <w:rPr>
+                <w:noProof/>
+                <w:webHidden/>
+              </w:rPr>
+            </w:r>
+            <w:r>
+              <w:rPr>
+                <w:noProof/>
+                <w:webHidden/>
+              </w:rPr>
+              <w:fldChar w:fldCharType="separate"/>
+            </w:r>
+            <w:r>
+              <w:rPr>
+                <w:noProof/>
+                <w:webHidden/>
+              </w:rPr>
+              <w:t>3</w:t>
+            </w:r>
+            <w:r>
+              <w:rPr>
+                <w:noProof/>
+                <w:webHidden/>
+              </w:rPr>
+              <w:fldChar w:fldCharType="end"/>
+            </w:r>
+          </w:hyperlink>
+        </w:p>
+        <w:p>
+          <w:pPr>
+            <w:pStyle w:val="TOC1"/>
+            <w:tabs>
+              <w:tab w:val="right" w:leader="dot" w:pos="9350"/>
+            </w:tabs>
+            <w:rPr>
+              <w:rFonts w:eastAsiaTheme="minorEastAsia"/>
+              <w:noProof/>
+            </w:rPr>
+          </w:pPr>
+          <w:hyperlink w:anchor="_Toc456949792" w:history="1">
+            <w:r>
+              <w:rPr>
+                <w:rStyle w:val="Hyperlink"/>
+                <w:noProof/>
+              </w:rPr>
+              <w:t>Developer Content</w:t>
+            </w:r>
+            <w:r>
+              <w:rPr>
+                <w:noProof/>
+                <w:webHidden/>
+              </w:rPr>
+              <w:tab/>
+            </w:r>
+            <w:r>
+              <w:rPr>
+                <w:noProof/>
+                <w:webHidden/>
+              </w:rPr>
+              <w:fldChar w:fldCharType="begin"/>
+            </w:r>
+            <w:r>
+              <w:rPr>
+                <w:noProof/>
+                <w:webHidden/>
+              </w:rPr>
+              <w:instrText xml:space="preserve"> PAGEREF _Toc456949792 \h </w:instrText>
+            </w:r>
+            <w:r>
+              <w:rPr>
+                <w:noProof/>
+                <w:webHidden/>
+              </w:rPr>
+            </w:r>
+            <w:r>
+              <w:rPr>
+                <w:noProof/>
+                <w:webHidden/>
+              </w:rPr>
+              <w:fldChar w:fldCharType="separate"/>
+            </w:r>
+            <w:r>
+              <w:rPr>
+                <w:noProof/>
+                <w:webHidden/>
+              </w:rPr>
+              <w:t>5</w:t>
+            </w:r>
+            <w:r>
+              <w:rPr>
+                <w:noProof/>
+                <w:webHidden/>
+              </w:rPr>
+              <w:fldChar w:fldCharType="end"/>
+            </w:r>
+          </w:hyperlink>
+        </w:p>
+        <w:p>
+          <w:pPr>
+            <w:pStyle w:val="TOC2"/>
+            <w:tabs>
+              <w:tab w:val="right" w:leader="dot" w:pos="9350"/>
+            </w:tabs>
+            <w:rPr>
+              <w:rFonts w:eastAsiaTheme="minorEastAsia"/>
+              <w:noProof/>
+            </w:rPr>
+          </w:pPr>
+          <w:hyperlink w:anchor="_Toc456949793" w:history="1">
+            <w:r>
+              <w:rPr>
+                <w:rStyle w:val="Hyperlink"/>
+                <w:noProof/>
+              </w:rPr>
+              <w:t>NearestMark Projects</w:t>
+            </w:r>
+            <w:r>
+              <w:rPr>
+                <w:noProof/>
+                <w:webHidden/>
+              </w:rPr>
+              <w:tab/>
+            </w:r>
+            <w:r>
+              <w:rPr>
+                <w:noProof/>
+                <w:webHidden/>
+              </w:rPr>
+              <w:fldChar w:fldCharType="begin"/>
+            </w:r>
+            <w:r>
+              <w:rPr>
+                <w:noProof/>
+                <w:webHidden/>
+              </w:rPr>
+              <w:instrText xml:space="preserve"> PAGEREF _Toc456949793 \h </w:instrText>
+            </w:r>
+            <w:r>
+              <w:rPr>
+                <w:noProof/>
+                <w:webHidden/>
+              </w:rPr>
+            </w:r>
+            <w:r>
+              <w:rPr>
+                <w:noProof/>
+                <w:webHidden/>
+              </w:rPr>
+              <w:fldChar w:fldCharType="separate"/>
+            </w:r>
+            <w:r>
+              <w:rPr>
+                <w:noProof/>
+                <w:webHidden/>
+              </w:rPr>
+              <w:t>5</w:t>
+            </w:r>
+            <w:r>
+              <w:rPr>
+                <w:noProof/>
+                <w:webHidden/>
+              </w:rPr>
+              <w:fldChar w:fldCharType="end"/>
+            </w:r>
+          </w:hyperlink>
+        </w:p>
+        <w:p>
+          <w:pPr>
+            <w:pStyle w:val="TOC2"/>
+            <w:tabs>
+              <w:tab w:val="right" w:leader="dot" w:pos="9350"/>
+            </w:tabs>
+            <w:rPr>
+              <w:rFonts w:eastAsiaTheme="minorEastAsia"/>
+              <w:noProof/>
+            </w:rPr>
+          </w:pPr>
+          <w:hyperlink w:anchor="_Toc456949794" w:history="1">
+            <w:r>
+              <w:rPr>
+                <w:rStyle w:val="Hyperlink"/>
+                <w:noProof/>
+              </w:rPr>
+              <w:t>NearestMark.Core</w:t>
+            </w:r>
+            <w:r>
+              <w:rPr>
+                <w:noProof/>
+                <w:webHidden/>
+              </w:rPr>
+              <w:tab/>
+            </w:r>
+            <w:r>
+              <w:rPr>
+                <w:noProof/>
+                <w:webHidden/>
+              </w:rPr>
+              <w:fldChar w:fldCharType="begin"/>
+            </w:r>
+            <w:r>
+              <w:rPr>
+                <w:noProof/>
+                <w:webHidden/>
+              </w:rPr>
+              <w:instrText xml:space="preserve"> PAGEREF _Toc456949794 \h </w:instrText>
+            </w:r>
+            <w:r>
+              <w:rPr>
+                <w:noProof/>
+                <w:webHidden/>
+              </w:rPr>
+            </w:r>
+            <w:r>
+              <w:rPr>
+                <w:noProof/>
+                <w:webHidden/>
+              </w:rPr>
+              <w:fldChar w:fldCharType="separate"/>
+            </w:r>
+            <w:r>
+              <w:rPr>
+                <w:noProof/>
+                <w:webHidden/>
+              </w:rPr>
+              <w:t>5</w:t>
+            </w:r>
+            <w:r>
+              <w:rPr>
+                <w:noProof/>
+                <w:webHidden/>
+              </w:rPr>
+              <w:fldChar w:fldCharType="end"/>
+            </w:r>
+          </w:hyperlink>
+        </w:p>
+        <w:p>
+          <w:r>
+            <w:rPr>
+              <w:b/>
+              <w:bCs/>
+              <w:noProof/>
+            </w:rPr>
+            <w:fldChar w:fldCharType="end"/>
+          </w:r>
+        </w:p>
+      </w:sdtContent>
+    </w:sdt>
     <w:p/>
     <w:p>
       <w:pPr>
+        <w:rPr>
+          <w:rFonts w:asciiTheme="majorHAnsi" w:eastAsiaTheme="majorEastAsia" w:hAnsiTheme="majorHAnsi" w:cstheme="majorBidi"/>
+          <w:color w:val="2E74B5" w:themeColor="accent1" w:themeShade="BF"/>
+          <w:sz w:val="32"/>
+          <w:szCs w:val="32"/>
+        </w:rPr>
+      </w:pPr>
+      <w:r>
+        <w:br w:type="page"/>
+      </w:r>
+    </w:p>
+    <w:p>
+      <w:pPr>
         <w:pStyle w:val="Heading1"/>
       </w:pPr>
-      <w:r>
+      <w:bookmarkStart w:id="0" w:name="_Toc456949788"/>
+      <w:r>
+        <w:lastRenderedPageBreak/>
         <w:t>Summary</w:t>
       </w:r>
-    </w:p>
-    <w:p>
-      <w:proofErr w:type="spellStart"/>
-      <w:r>
-        <w:t>NearestMark</w:t>
-      </w:r>
-      <w:proofErr w:type="spellEnd"/>
+      <w:bookmarkEnd w:id="0"/>
+    </w:p>
+    <w:p>
+      <w:r>
+        <w:t xml:space="preserve">NearestMark </w:t>
+      </w:r>
+      <w:r>
+        <w:t xml:space="preserve">uses Euclidian distance to determine the distance between </w:t>
+      </w:r>
+      <w:r>
+        <w:t xml:space="preserve">an Input Coordinate and a set of one or more “Test” </w:t>
+      </w:r>
+      <w:r>
+        <w:t>Coordinates</w:t>
+      </w:r>
+      <w:r>
+        <w:t xml:space="preserve">.  </w:t>
+      </w:r>
+      <w:r>
+        <w:t xml:space="preserve">Input </w:t>
+      </w:r>
+      <w:r>
+        <w:t>Coordinates may be entered manually</w:t>
+      </w:r>
+      <w:r>
+        <w:t xml:space="preserve"> via</w:t>
+      </w:r>
+      <w:r>
+        <w:t xml:space="preserve"> the console</w:t>
+      </w:r>
+      <w:r>
+        <w:t xml:space="preserve"> or </w:t>
+      </w:r>
+      <w:r>
+        <w:t xml:space="preserve">sequentially </w:t>
+      </w:r>
+      <w:r>
+        <w:t>via text files</w:t>
+      </w:r>
+      <w:r>
+        <w:t>.</w:t>
+      </w:r>
+      <w:r>
+        <w:t xml:space="preserve">  Test Coordinates are always loaded via text file.</w:t>
+      </w:r>
+    </w:p>
+    <w:p>
+      <w:pPr>
+        <w:pStyle w:val="Heading1"/>
+      </w:pPr>
+      <w:bookmarkStart w:id="1" w:name="_Toc456949789"/>
+      <w:r>
+        <w:t>Running the Application</w:t>
+      </w:r>
+      <w:bookmarkEnd w:id="1"/>
+    </w:p>
+    <w:p>
+      <w:r>
+        <w:t>Start Nearest</w:t>
+      </w:r>
+      <w:r>
+        <w:t xml:space="preserve">Mark.exe at the command-line, setting </w:t>
+      </w:r>
+      <w:r>
+        <w:t>the</w:t>
+      </w:r>
+      <w:r>
+        <w:t xml:space="preserve"> first/required </w:t>
+      </w:r>
+      <w:r>
+        <w:rPr>
+          <w:b/>
+        </w:rPr>
+        <w:t>TestFile</w:t>
+      </w:r>
+      <w:r>
+        <w:rPr>
+          <w:b/>
+        </w:rPr>
+        <w:t>.txt</w:t>
+      </w:r>
+      <w:r>
+        <w:t xml:space="preserve"> argument, and optionally s</w:t>
+      </w:r>
+      <w:r>
+        <w:t>ending in a</w:t>
+      </w:r>
+      <w:r>
+        <w:t xml:space="preserve"> second</w:t>
+      </w:r>
       <w:r>
         <w:t xml:space="preserve"> </w:t>
       </w:r>
       <w:r>
-        <w:t xml:space="preserve">uses Euclidian distance to determine the distance between </w:t>
-      </w:r>
-      <w:r>
-        <w:t xml:space="preserve">an Input Coordinate and a set of one or more “Test” </w:t>
-      </w:r>
-      <w:r>
-        <w:t>Coordinates</w:t>
-      </w:r>
-      <w:r>
-        <w:t xml:space="preserve">.  </w:t>
-      </w:r>
-      <w:r>
-        <w:t xml:space="preserve">Input </w:t>
-      </w:r>
-      <w:r>
-        <w:t>Coordinates may be entered manually</w:t>
-      </w:r>
-      <w:r>
-        <w:t xml:space="preserve"> via</w:t>
-      </w:r>
-      <w:r>
-        <w:t xml:space="preserve"> the console</w:t>
-      </w:r>
-      <w:r>
-        <w:t xml:space="preserve"> or </w:t>
-      </w:r>
-      <w:r>
-        <w:t xml:space="preserve">sequentially </w:t>
-      </w:r>
-      <w:r>
-        <w:t>via text files</w:t>
-      </w:r>
-      <w:r>
-        <w:t>.</w:t>
-      </w:r>
-      <w:r>
-        <w:t xml:space="preserve">  Test Coordinates are always loaded via text file.</w:t>
-      </w:r>
-    </w:p>
-    <w:p>
-      <w:pPr>
-        <w:pStyle w:val="Heading1"/>
-      </w:pPr>
-      <w:r>
-        <w:t>Running the Application</w:t>
-      </w:r>
-    </w:p>
-    <w:p>
-      <w:r>
-        <w:t>Start Nearest</w:t>
-      </w:r>
-      <w:r>
-        <w:t xml:space="preserve">Mark.exe at the command-line, setting </w:t>
-      </w:r>
-      <w:r>
-        <w:t>the</w:t>
-      </w:r>
-      <w:r>
-        <w:t xml:space="preserve"> first/required </w:t>
-      </w:r>
-      <w:r>
         <w:rPr>
           <w:b/>
         </w:rPr>
-        <w:t>TestFile</w:t>
+        <w:t>InputFile</w:t>
       </w:r>
       <w:r>
         <w:rPr>
@@ -112,30 +684,6 @@
         <w:t>.txt</w:t>
       </w:r>
       <w:r>
-        <w:t xml:space="preserve"> argument, and optionally s</w:t>
-      </w:r>
-      <w:r>
-        <w:t>ending in a</w:t>
-      </w:r>
-      <w:r>
-        <w:t xml:space="preserve"> second</w:t>
-      </w:r>
-      <w:r>
-        <w:t xml:space="preserve"> </w:t>
-      </w:r>
-      <w:r>
-        <w:rPr>
-          <w:b/>
-        </w:rPr>
-        <w:t>InputFile</w:t>
-      </w:r>
-      <w:r>
-        <w:rPr>
-          <w:b/>
-        </w:rPr>
-        <w:t>.txt</w:t>
-      </w:r>
-      <w:r>
         <w:t xml:space="preserve"> argument. </w:t>
       </w:r>
       <w:r>
@@ -159,15 +707,7 @@
     </w:p>
     <w:p>
       <w:r>
-        <w:t>(-12,</w:t>
-      </w:r>
-      <w:proofErr w:type="gramStart"/>
-      <w:r>
-        <w:t>3)(</w:t>
-      </w:r>
-      <w:proofErr w:type="gramEnd"/>
-      <w:r>
-        <w:t>13,4.5)(0,0)</w:t>
+        <w:t>(-12,3)(13,4.5)(0,0)</w:t>
       </w:r>
     </w:p>
     <w:p>
@@ -221,12 +761,14 @@
       <w:pPr>
         <w:pStyle w:val="Heading2"/>
       </w:pPr>
+      <w:bookmarkStart w:id="2" w:name="_Toc456949790"/>
       <w:r>
         <w:t>N</w:t>
       </w:r>
       <w:r>
         <w:t>earestMark.exe TestFile.txt</w:t>
       </w:r>
+      <w:bookmarkEnd w:id="2"/>
     </w:p>
     <w:p>
       <w:r>
@@ -236,7 +778,7 @@
         <w:t xml:space="preserve">wait for the user to enter an Input </w:t>
       </w:r>
       <w:r>
-        <w:t xml:space="preserve">Coordinate.  In Figure 1, the </w:t>
+        <w:t xml:space="preserve">Coordinate.  In Figure 1, </w:t>
       </w:r>
       <w:r>
         <w:t>we</w:t>
@@ -245,12 +787,13 @@
         <w:t xml:space="preserve"> entered </w:t>
       </w:r>
       <w:r>
-        <w:t>a Coordinate with</w:t>
-      </w:r>
-      <w:bookmarkStart w:id="0" w:name="_GoBack"/>
-      <w:bookmarkEnd w:id="0"/>
-      <w:r>
-        <w:t xml:space="preserve"> 3 points: </w:t>
+        <w:t>a</w:t>
+      </w:r>
+      <w:r>
+        <w:t>n Input</w:t>
+      </w:r>
+      <w:r>
+        <w:t xml:space="preserve"> Coordinate with 3 points: </w:t>
       </w:r>
       <w:r>
         <w:rPr>
@@ -259,7 +802,22 @@
         <w:t>12, -45, 0</w:t>
       </w:r>
       <w:r>
-        <w:t xml:space="preserve"> and pressed ENTER.  </w:t>
+        <w:t xml:space="preserve"> and </w:t>
+      </w:r>
+      <w:r>
+        <w:t xml:space="preserve">then </w:t>
+      </w:r>
+      <w:r>
+        <w:t xml:space="preserve">pressed </w:t>
+      </w:r>
+      <w:r>
+        <w:rPr>
+          <w:b/>
+        </w:rPr>
+        <w:t>ENTER</w:t>
+      </w:r>
+      <w:r>
+        <w:t xml:space="preserve">.  </w:t>
       </w:r>
       <w:r>
         <w:t>The program display</w:t>
@@ -280,10 +838,7 @@
         <w:t xml:space="preserve">Input </w:t>
       </w:r>
       <w:r>
-        <w:t>Coordinate</w:t>
-      </w:r>
-      <w:r>
-        <w:t xml:space="preserve"> to be entered:</w:t>
+        <w:t>Coordinate to be entered:</w:t>
       </w:r>
     </w:p>
     <w:p/>
@@ -296,152 +851,10 @@
           <w:noProof/>
         </w:rPr>
         <w:drawing>
-          <wp:inline distT="0" distB="0" distL="0" distR="0" wp14:anchorId="2DF6C1E5" wp14:editId="6E792D94">
+          <wp:inline distT="0" distB="0" distL="0" distR="0" wp14:anchorId="4B908D4B" wp14:editId="03894407">
             <wp:extent cx="5257800" cy="2936631"/>
             <wp:effectExtent l="0" t="0" r="0" b="0"/>
             <wp:docPr id="1" name="Picture 1"/>
-            <wp:cNvGraphicFramePr>
-              <a:graphicFrameLocks xmlns:a="http://schemas.openxmlformats.org/drawingml/2006/main" noChangeAspect="1"/>
-            </wp:cNvGraphicFramePr>
-            <a:graphic xmlns:a="http://schemas.openxmlformats.org/drawingml/2006/main">
-              <a:graphicData uri="http://schemas.openxmlformats.org/drawingml/2006/picture">
-                <pic:pic xmlns:pic="http://schemas.openxmlformats.org/drawingml/2006/picture">
-                  <pic:nvPicPr>
-                    <pic:cNvPr id="1" name=""/>
-                    <pic:cNvPicPr/>
-                  </pic:nvPicPr>
-                  <pic:blipFill>
-                    <a:blip r:embed="rId5"/>
-                    <a:stretch>
-                      <a:fillRect/>
-                    </a:stretch>
-                  </pic:blipFill>
-                  <pic:spPr>
-                    <a:xfrm>
-                      <a:off x="0" y="0"/>
-                      <a:ext cx="5264021" cy="2940105"/>
-                    </a:xfrm>
-                    <a:prstGeom prst="rect">
-                      <a:avLst/>
-                    </a:prstGeom>
-                  </pic:spPr>
-                </pic:pic>
-              </a:graphicData>
-            </a:graphic>
-          </wp:inline>
-        </w:drawing>
-      </w:r>
-    </w:p>
-    <w:p>
-      <w:pPr>
-        <w:pStyle w:val="Caption"/>
-      </w:pPr>
-      <w:r>
-        <w:t xml:space="preserve">Figure </w:t>
-      </w:r>
-      <w:fldSimple w:instr=" SEQ Figure \* ARABIC ">
-        <w:r>
-          <w:rPr>
-            <w:noProof/>
-          </w:rPr>
-          <w:t>1</w:t>
-        </w:r>
-      </w:fldSimple>
-      <w:r>
-        <w:t>Example of NearestMark.exe TestFile.txt</w:t>
-      </w:r>
-    </w:p>
-    <w:p>
-      <w:pPr>
-        <w:pStyle w:val="Heading2"/>
-      </w:pPr>
-      <w:r>
-        <w:lastRenderedPageBreak/>
-        <w:t>NearestMark.exe TestFile.txt InputFile.txt</w:t>
-      </w:r>
-    </w:p>
-    <w:p>
-      <w:r>
-        <w:t>Setting both command-line arguments will</w:t>
-      </w:r>
-      <w:r>
-        <w:t xml:space="preserve"> also load every </w:t>
-      </w:r>
-      <w:r>
-        <w:t xml:space="preserve">Test </w:t>
-      </w:r>
-      <w:r>
-        <w:t xml:space="preserve">Coordinate in TestFile.txt.  </w:t>
-      </w:r>
-      <w:r>
-        <w:t xml:space="preserve">Since the </w:t>
-      </w:r>
-      <w:r>
-        <w:t>InputFile.txt</w:t>
-      </w:r>
-      <w:r>
-        <w:t xml:space="preserve"> argument</w:t>
-      </w:r>
-      <w:r>
-        <w:t xml:space="preserve"> </w:t>
-      </w:r>
-      <w:r>
-        <w:t>is p</w:t>
-      </w:r>
-      <w:r>
-        <w:t xml:space="preserve">rovided, the </w:t>
-      </w:r>
-      <w:r>
-        <w:rPr>
-          <w:i/>
-        </w:rPr>
-        <w:t xml:space="preserve">program </w:t>
-      </w:r>
-      <w:r>
-        <w:rPr>
-          <w:i/>
-        </w:rPr>
-        <w:t xml:space="preserve">will iterate </w:t>
-      </w:r>
-      <w:r>
-        <w:rPr>
-          <w:i/>
-        </w:rPr>
-        <w:t>through each Coordinate</w:t>
-      </w:r>
-      <w:r>
-        <w:t xml:space="preserve"> in InputFile.txt, </w:t>
-      </w:r>
-      <w:r>
-        <w:t xml:space="preserve">displaying the results of each </w:t>
-      </w:r>
-      <w:r>
-        <w:t>I</w:t>
-      </w:r>
-      <w:r>
-        <w:t xml:space="preserve">nput Coordinate </w:t>
-      </w:r>
-      <w:r>
-        <w:t xml:space="preserve">comparison </w:t>
-      </w:r>
-      <w:r>
-        <w:t>with the set of Test Coordinates (Figure 2):</w:t>
-      </w:r>
-    </w:p>
-    <w:p/>
-    <w:p>
-      <w:pPr>
-        <w:keepNext/>
-      </w:pPr>
-      <w:r>
-        <w:rPr>
-          <w:noProof/>
-        </w:rPr>
-        <w:drawing>
-          <wp:inline distT="0" distB="0" distL="0" distR="0" wp14:anchorId="0B95B66D" wp14:editId="0EDF8943">
-            <wp:extent cx="5943600" cy="3980180"/>
-            <wp:effectExtent l="0" t="0" r="0" b="1270"/>
-            <wp:docPr id="3" name="Picture 3"/>
             <wp:cNvGraphicFramePr>
               <a:graphicFrameLocks xmlns:a="http://schemas.openxmlformats.org/drawingml/2006/main" noChangeAspect="1"/>
             </wp:cNvGraphicFramePr>
@@ -461,6 +874,163 @@
                   <pic:spPr>
                     <a:xfrm>
                       <a:off x="0" y="0"/>
+                      <a:ext cx="5264021" cy="2940105"/>
+                    </a:xfrm>
+                    <a:prstGeom prst="rect">
+                      <a:avLst/>
+                    </a:prstGeom>
+                  </pic:spPr>
+                </pic:pic>
+              </a:graphicData>
+            </a:graphic>
+          </wp:inline>
+        </w:drawing>
+      </w:r>
+    </w:p>
+    <w:p>
+      <w:pPr>
+        <w:pStyle w:val="Caption"/>
+      </w:pPr>
+      <w:r>
+        <w:t xml:space="preserve">Figure </w:t>
+      </w:r>
+      <w:r>
+        <w:fldChar w:fldCharType="begin"/>
+      </w:r>
+      <w:r>
+        <w:instrText xml:space="preserve"> SEQ Figure \* ARABIC </w:instrText>
+      </w:r>
+      <w:r>
+        <w:fldChar w:fldCharType="separate"/>
+      </w:r>
+      <w:r>
+        <w:rPr>
+          <w:noProof/>
+        </w:rPr>
+        <w:t>1</w:t>
+      </w:r>
+      <w:r>
+        <w:rPr>
+          <w:noProof/>
+        </w:rPr>
+        <w:fldChar w:fldCharType="end"/>
+      </w:r>
+      <w:r>
+        <w:t>Example of NearestMark.exe TestFile.txt</w:t>
+      </w:r>
+    </w:p>
+    <w:p>
+      <w:pPr>
+        <w:pStyle w:val="Heading2"/>
+      </w:pPr>
+      <w:bookmarkStart w:id="3" w:name="_Toc456949791"/>
+      <w:r>
+        <w:t>NearestMark.exe TestFile.txt InputFile.txt</w:t>
+      </w:r>
+      <w:bookmarkEnd w:id="3"/>
+    </w:p>
+    <w:p>
+      <w:r>
+        <w:t>Setting both command-line</w:t>
+      </w:r>
+      <w:r>
+        <w:t xml:space="preserve"> file</w:t>
+      </w:r>
+      <w:r>
+        <w:t xml:space="preserve"> arguments will</w:t>
+      </w:r>
+      <w:r>
+        <w:t xml:space="preserve"> load every </w:t>
+      </w:r>
+      <w:r>
+        <w:t xml:space="preserve">Test </w:t>
+      </w:r>
+      <w:r>
+        <w:t>Coordinate in TestFile.txt</w:t>
+      </w:r>
+      <w:r>
+        <w:t xml:space="preserve"> and also load Input Coordinate in </w:t>
+      </w:r>
+      <w:r>
+        <w:t>InputFile.txt</w:t>
+      </w:r>
+      <w:r>
+        <w:t xml:space="preserve">.  The </w:t>
+      </w:r>
+      <w:r>
+        <w:rPr>
+          <w:i/>
+        </w:rPr>
+        <w:t>program</w:t>
+      </w:r>
+      <w:r>
+        <w:t xml:space="preserve"> </w:t>
+      </w:r>
+      <w:r>
+        <w:rPr>
+          <w:i/>
+        </w:rPr>
+        <w:t xml:space="preserve">will iterate </w:t>
+      </w:r>
+      <w:r>
+        <w:rPr>
+          <w:i/>
+        </w:rPr>
+        <w:t>through each Coordinate</w:t>
+      </w:r>
+      <w:r>
+        <w:t xml:space="preserve"> in InputFile.txt, </w:t>
+      </w:r>
+      <w:r>
+        <w:t xml:space="preserve">displaying the results of each </w:t>
+      </w:r>
+      <w:r>
+        <w:t>I</w:t>
+      </w:r>
+      <w:r>
+        <w:t xml:space="preserve">nput Coordinate </w:t>
+      </w:r>
+      <w:r>
+        <w:t xml:space="preserve">comparison </w:t>
+      </w:r>
+      <w:r>
+        <w:t>with the set of Test Coordinates (Figure 2):</w:t>
+      </w:r>
+    </w:p>
+    <w:p/>
+    <w:p>
+      <w:pPr>
+        <w:keepNext/>
+      </w:pPr>
+      <w:r>
+        <w:rPr>
+          <w:noProof/>
+        </w:rPr>
+        <w:lastRenderedPageBreak/>
+        <w:drawing>
+          <wp:inline distT="0" distB="0" distL="0" distR="0" wp14:anchorId="4403627C" wp14:editId="50E613C0">
+            <wp:extent cx="5943600" cy="3980180"/>
+            <wp:effectExtent l="0" t="0" r="0" b="1270"/>
+            <wp:docPr id="3" name="Picture 3"/>
+            <wp:cNvGraphicFramePr>
+              <a:graphicFrameLocks xmlns:a="http://schemas.openxmlformats.org/drawingml/2006/main" noChangeAspect="1"/>
+            </wp:cNvGraphicFramePr>
+            <a:graphic xmlns:a="http://schemas.openxmlformats.org/drawingml/2006/main">
+              <a:graphicData uri="http://schemas.openxmlformats.org/drawingml/2006/picture">
+                <pic:pic xmlns:pic="http://schemas.openxmlformats.org/drawingml/2006/picture">
+                  <pic:nvPicPr>
+                    <pic:cNvPr id="1" name=""/>
+                    <pic:cNvPicPr/>
+                  </pic:nvPicPr>
+                  <pic:blipFill>
+                    <a:blip r:embed="rId7"/>
+                    <a:stretch>
+                      <a:fillRect/>
+                    </a:stretch>
+                  </pic:blipFill>
+                  <pic:spPr>
+                    <a:xfrm>
+                      <a:off x="0" y="0"/>
                       <a:ext cx="5943600" cy="3980180"/>
                     </a:xfrm>
                     <a:prstGeom prst="rect">
@@ -481,26 +1051,245 @@
       <w:r>
         <w:t xml:space="preserve">Figure </w:t>
       </w:r>
-      <w:fldSimple w:instr=" SEQ Figure \* ARABIC ">
-        <w:r>
-          <w:rPr>
-            <w:noProof/>
-          </w:rPr>
-          <w:t>2</w:t>
-        </w:r>
-      </w:fldSimple>
+      <w:r>
+        <w:fldChar w:fldCharType="begin"/>
+      </w:r>
+      <w:r>
+        <w:instrText xml:space="preserve"> SEQ Figure \* ARABIC </w:instrText>
+      </w:r>
+      <w:r>
+        <w:fldChar w:fldCharType="separate"/>
+      </w:r>
+      <w:r>
+        <w:rPr>
+          <w:noProof/>
+        </w:rPr>
+        <w:t>2</w:t>
+      </w:r>
+      <w:r>
+        <w:rPr>
+          <w:noProof/>
+        </w:rPr>
+        <w:fldChar w:fldCharType="end"/>
+      </w:r>
       <w:r>
         <w:t>: Displaying results of Input and Test Coordinate comparisons.</w:t>
       </w:r>
     </w:p>
     <w:p/>
-    <w:p/>
+    <w:p>
+      <w:pPr>
+        <w:rPr>
+          <w:rFonts w:asciiTheme="majorHAnsi" w:eastAsiaTheme="majorEastAsia" w:hAnsiTheme="majorHAnsi" w:cstheme="majorBidi"/>
+          <w:color w:val="2E74B5" w:themeColor="accent1" w:themeShade="BF"/>
+          <w:sz w:val="32"/>
+          <w:szCs w:val="32"/>
+        </w:rPr>
+      </w:pPr>
+      <w:r>
+        <w:br w:type="page"/>
+      </w:r>
+    </w:p>
+    <w:p>
+      <w:pPr>
+        <w:pStyle w:val="Heading1"/>
+      </w:pPr>
+      <w:bookmarkStart w:id="4" w:name="_Toc456949792"/>
+      <w:r>
+        <w:lastRenderedPageBreak/>
+        <w:t>Developer Content</w:t>
+      </w:r>
+      <w:bookmarkEnd w:id="4"/>
+    </w:p>
+    <w:p>
+      <w:r>
+        <w:t xml:space="preserve">NearestMark can be </w:t>
+      </w:r>
+      <w:r>
+        <w:t xml:space="preserve">most </w:t>
+      </w:r>
+      <w:bookmarkStart w:id="5" w:name="_GoBack"/>
+      <w:bookmarkEnd w:id="5"/>
+      <w:r>
+        <w:t>easily built using Visual Studio 2015.  Open NearestMark.sln and rebuild all.</w:t>
+      </w:r>
+    </w:p>
+    <w:p>
+      <w:r>
+        <w:t>A Test project is included with several unit tests.  Sample input and test Coordinate files are also included in the Test project.</w:t>
+      </w:r>
+    </w:p>
     <w:p>
       <w:pPr>
         <w:pStyle w:val="Heading2"/>
       </w:pPr>
-    </w:p>
-    <w:p/>
+      <w:bookmarkStart w:id="6" w:name="_Toc456949793"/>
+      <w:r>
+        <w:t>NearestMark</w:t>
+      </w:r>
+      <w:r>
+        <w:t xml:space="preserve"> Projects</w:t>
+      </w:r>
+      <w:bookmarkEnd w:id="6"/>
+    </w:p>
+    <w:p>
+      <w:r>
+        <w:t xml:space="preserve">NearestMark.Core contains the </w:t>
+      </w:r>
+      <w:r>
+        <w:t xml:space="preserve">string parsing, </w:t>
+      </w:r>
+      <w:r>
+        <w:t>distance calculation</w:t>
+      </w:r>
+      <w:r>
+        <w:t>,</w:t>
+      </w:r>
+      <w:r>
+        <w:t xml:space="preserve"> </w:t>
+      </w:r>
+      <w:r>
+        <w:t xml:space="preserve">and </w:t>
+      </w:r>
+      <w:r>
+        <w:t xml:space="preserve">distance </w:t>
+      </w:r>
+      <w:r>
+        <w:t xml:space="preserve">comparison </w:t>
+      </w:r>
+      <w:r>
+        <w:t>logic, implemented in</w:t>
+      </w:r>
+      <w:r>
+        <w:t xml:space="preserve"> a</w:t>
+      </w:r>
+      <w:r>
+        <w:t xml:space="preserve"> C#</w:t>
+      </w:r>
+      <w:r>
+        <w:t xml:space="preserve"> library</w:t>
+      </w:r>
+      <w:r>
+        <w:t>.</w:t>
+      </w:r>
+      <w:r>
+        <w:t xml:space="preserve">  This library could be use in a variety of implementations, including service/API and mobile (Xamarin).</w:t>
+      </w:r>
+    </w:p>
+    <w:p>
+      <w:r>
+        <w:t>NearestMark.Console is a .NET</w:t>
+      </w:r>
+      <w:r>
+        <w:t>/C#</w:t>
+      </w:r>
+      <w:r>
+        <w:t xml:space="preserve"> </w:t>
+      </w:r>
+      <w:r>
+        <w:t>console application, and contains the file IO and user interface logic.</w:t>
+      </w:r>
+    </w:p>
+    <w:p>
+      <w:r>
+        <w:t>NearestMark.Tests is a unit test project.</w:t>
+      </w:r>
+    </w:p>
+    <w:p>
+      <w:pPr>
+        <w:pStyle w:val="Heading2"/>
+      </w:pPr>
+      <w:bookmarkStart w:id="7" w:name="_Toc456949794"/>
+      <w:r>
+        <w:t>NearestMark.Core</w:t>
+      </w:r>
+      <w:bookmarkEnd w:id="7"/>
+    </w:p>
+    <w:p>
+      <w:r>
+        <w:t>NearestMark</w:t>
+      </w:r>
+      <w:r>
+        <w:t>.Core</w:t>
+      </w:r>
+      <w:r>
+        <w:t xml:space="preserve"> uses the following algorithm to </w:t>
+      </w:r>
+      <w:r>
+        <w:t>“</w:t>
+      </w:r>
+      <w:r>
+        <w:t>efficiently</w:t>
+      </w:r>
+      <w:r>
+        <w:t>”</w:t>
+      </w:r>
+      <w:r>
+        <w:t xml:space="preserve"> cal</w:t>
+      </w:r>
+      <w:r>
+        <w:t>culate the distance between two Coordinates (each Coordinate containing one or more Points)</w:t>
+      </w:r>
+      <w:r>
+        <w:t>:</w:t>
+      </w:r>
+    </w:p>
+    <w:p>
+      <w:r>
+        <w:rPr>
+          <w:rFonts w:ascii="Consolas" w:hAnsi="Consolas" w:cs="Consolas"/>
+          <w:color w:val="2B91AF"/>
+          <w:sz w:val="17"/>
+          <w:szCs w:val="17"/>
+        </w:rPr>
+        <w:t>Math</w:t>
+      </w:r>
+      <w:r>
+        <w:rPr>
+          <w:rFonts w:ascii="Consolas" w:hAnsi="Consolas" w:cs="Consolas"/>
+          <w:color w:val="000000"/>
+          <w:sz w:val="17"/>
+          <w:szCs w:val="17"/>
+        </w:rPr>
+        <w:t>.Sqrt(</w:t>
+      </w:r>
+      <w:r>
+        <w:rPr>
+          <w:rFonts w:ascii="Consolas" w:hAnsi="Consolas" w:cs="Consolas"/>
+          <w:color w:val="000000"/>
+          <w:sz w:val="17"/>
+          <w:szCs w:val="17"/>
+        </w:rPr>
+        <w:t>InputCoordinate</w:t>
+      </w:r>
+      <w:r>
+        <w:rPr>
+          <w:rFonts w:ascii="Consolas" w:hAnsi="Consolas" w:cs="Consolas"/>
+          <w:color w:val="000000"/>
+          <w:sz w:val="17"/>
+          <w:szCs w:val="17"/>
+        </w:rPr>
+        <w:t>.Points.Zip(</w:t>
+      </w:r>
+      <w:r>
+        <w:rPr>
+          <w:rFonts w:ascii="Consolas" w:hAnsi="Consolas" w:cs="Consolas"/>
+          <w:color w:val="000000"/>
+          <w:sz w:val="17"/>
+          <w:szCs w:val="17"/>
+        </w:rPr>
+        <w:t>TestCoordinate</w:t>
+      </w:r>
+      <w:r>
+        <w:rPr>
+          <w:rFonts w:ascii="Consolas" w:hAnsi="Consolas" w:cs="Consolas"/>
+          <w:color w:val="000000"/>
+          <w:sz w:val="17"/>
+          <w:szCs w:val="17"/>
+        </w:rPr>
+        <w:t>.Points, (a, b) =&gt; (a - b) * (a - b)).Sum());</w:t>
+      </w:r>
+    </w:p>
     <w:sectPr>
       <w:pgSz w:w="12240" w:h="15840"/>
       <w:pgMar w:top="1440" w:right="1440" w:bottom="1440" w:left="1440" w:header="720" w:footer="720" w:gutter="0"/>
@@ -731,6 +1520,7 @@
     <w:lsdException w:name="HTML Sample" w:semiHidden="1" w:unhideWhenUsed="1"/>
     <w:lsdException w:name="HTML Typewriter" w:semiHidden="1" w:unhideWhenUsed="1"/>
     <w:lsdException w:name="HTML Variable" w:semiHidden="1" w:unhideWhenUsed="1"/>
+    <w:lsdException w:name="Normal Table" w:semiHidden="1" w:unhideWhenUsed="1"/>
     <w:lsdException w:name="annotation subject" w:semiHidden="1" w:unhideWhenUsed="1"/>
     <w:lsdException w:name="No List" w:semiHidden="1" w:unhideWhenUsed="1"/>
     <w:lsdException w:name="Outline List 1" w:semiHidden="1" w:unhideWhenUsed="1"/>
@@ -776,9 +1566,11 @@
     <w:lsdException w:name="Table Subtle 1" w:semiHidden="1" w:unhideWhenUsed="1"/>
     <w:lsdException w:name="Table Subtle 2" w:semiHidden="1" w:unhideWhenUsed="1"/>
     <w:lsdException w:name="Table Web 1" w:semiHidden="1" w:unhideWhenUsed="1"/>
+    <w:lsdException w:name="Table Web 2" w:semiHidden="1" w:unhideWhenUsed="1"/>
     <w:lsdException w:name="Table Web 3" w:semiHidden="1" w:unhideWhenUsed="1"/>
     <w:lsdException w:name="Balloon Text" w:semiHidden="1" w:unhideWhenUsed="1"/>
     <w:lsdException w:name="Table Grid" w:uiPriority="39"/>
+    <w:lsdException w:name="Table Theme" w:semiHidden="1" w:unhideWhenUsed="1"/>
     <w:lsdException w:name="Placeholder Text" w:semiHidden="1"/>
     <w:lsdException w:name="No Spacing" w:uiPriority="1" w:qFormat="1"/>
     <w:lsdException w:name="Light Shading" w:uiPriority="60"/>
@@ -1192,6 +1984,54 @@
       <w:szCs w:val="18"/>
     </w:rPr>
   </w:style>
+  <w:style w:type="paragraph" w:styleId="TOCHeading">
+    <w:name w:val="TOC Heading"/>
+    <w:basedOn w:val="Heading1"/>
+    <w:next w:val="Normal"/>
+    <w:uiPriority w:val="39"/>
+    <w:unhideWhenUsed/>
+    <w:qFormat/>
+    <w:rsid w:val="00EC46AD"/>
+    <w:pPr>
+      <w:outlineLvl w:val="9"/>
+    </w:pPr>
+  </w:style>
+  <w:style w:type="paragraph" w:styleId="TOC1">
+    <w:name w:val="toc 1"/>
+    <w:basedOn w:val="Normal"/>
+    <w:next w:val="Normal"/>
+    <w:autoRedefine/>
+    <w:uiPriority w:val="39"/>
+    <w:unhideWhenUsed/>
+    <w:rsid w:val="00EC46AD"/>
+    <w:pPr>
+      <w:spacing w:after="100"/>
+    </w:pPr>
+  </w:style>
+  <w:style w:type="paragraph" w:styleId="TOC2">
+    <w:name w:val="toc 2"/>
+    <w:basedOn w:val="Normal"/>
+    <w:next w:val="Normal"/>
+    <w:autoRedefine/>
+    <w:uiPriority w:val="39"/>
+    <w:unhideWhenUsed/>
+    <w:rsid w:val="00EC46AD"/>
+    <w:pPr>
+      <w:spacing w:after="100"/>
+      <w:ind w:left="220"/>
+    </w:pPr>
+  </w:style>
+  <w:style w:type="character" w:styleId="Hyperlink">
+    <w:name w:val="Hyperlink"/>
+    <w:basedOn w:val="DefaultParagraphFont"/>
+    <w:uiPriority w:val="99"/>
+    <w:unhideWhenUsed/>
+    <w:rsid w:val="00EC46AD"/>
+    <w:rPr>
+      <w:color w:val="0563C1" w:themeColor="hyperlink"/>
+      <w:u w:val="single"/>
+    </w:rPr>
+  </w:style>
 </w:styles>
 </file>
 
@@ -1454,4 +2294,16 @@
     </a:ext>
   </a:extLst>
 </a:theme>
+</file>
+
+<file path=customXml/item1.xml><?xml version="1.0" encoding="utf-8"?>
+<b:Sources xmlns:b="http://schemas.openxmlformats.org/officeDocument/2006/bibliography" xmlns="http://schemas.openxmlformats.org/officeDocument/2006/bibliography" SelectedStyle="\APASixthEditionOfficeOnline.xsl" StyleName="APA" Version="6"/>
+</file>
+
+<file path=customXml/itemProps1.xml><?xml version="1.0" encoding="utf-8"?>
+<ds:datastoreItem xmlns:ds="http://schemas.openxmlformats.org/officeDocument/2006/customXml" ds:itemID="{6C22F7A2-60CC-4AB3-9F33-793B0213186F}">
+  <ds:schemaRefs>
+    <ds:schemaRef ds:uri="http://schemas.openxmlformats.org/officeDocument/2006/bibliography"/>
+  </ds:schemaRefs>
+</ds:datastoreItem>
 </file>
</xml_diff>